<commit_message>
TUGAS 1 KECERDASAN BUATAN
</commit_message>
<xml_diff>
--- a/TUGAS1_Megawati_Sinaga_131112241_TP-A_PAGI.docx
+++ b/TUGAS1_Megawati_Sinaga_131112241_TP-A_PAGI.docx
@@ -9,16 +9,16 @@
         <w:rPr>
           <w:rFonts w:ascii="Times New Roman" w:hAnsi="Times New Roman" w:cs="Times New Roman"/>
           <w:b/>
-          <w:sz w:val="36"/>
-          <w:szCs w:val="36"/>
+          <w:sz w:val="24"/>
+          <w:szCs w:val="24"/>
         </w:rPr>
       </w:pPr>
       <w:r>
         <w:rPr>
           <w:rFonts w:ascii="Times New Roman" w:hAnsi="Times New Roman" w:cs="Times New Roman"/>
           <w:b/>
-          <w:sz w:val="36"/>
-          <w:szCs w:val="36"/>
+          <w:sz w:val="24"/>
+          <w:szCs w:val="24"/>
         </w:rPr>
         <w:t>Artificial Intelligence</w:t>
       </w:r>
@@ -168,6 +168,7 @@
           <w:szCs w:val="24"/>
         </w:rPr>
       </w:pPr>
+      <w:proofErr w:type="gramStart"/>
       <w:r>
         <w:rPr>
           <w:rFonts w:ascii="Times New Roman" w:hAnsi="Times New Roman" w:cs="Times New Roman"/>
@@ -177,364 +178,197 @@
         </w:rPr>
         <w:t>Jawab :</w:t>
       </w:r>
-    </w:p>
-    <w:p>
-      <w:pPr>
-        <w:pStyle w:val="ListParagraph"/>
-        <w:spacing w:after="0" w:line="360" w:lineRule="auto"/>
-        <w:ind w:left="426"/>
-        <w:jc w:val="both"/>
-        <w:rPr>
-          <w:rFonts w:ascii="Times New Roman" w:hAnsi="Times New Roman" w:cs="Times New Roman"/>
-          <w:sz w:val="24"/>
-          <w:szCs w:val="24"/>
-        </w:rPr>
-      </w:pPr>
-      <w:r>
-        <w:rPr>
-          <w:rFonts w:ascii="Times New Roman" w:hAnsi="Times New Roman" w:cs="Times New Roman"/>
-          <w:sz w:val="24"/>
-          <w:szCs w:val="24"/>
-        </w:rPr>
-        <w:t xml:space="preserve">Saya </w:t>
-      </w:r>
-      <w:r>
-        <w:rPr>
-          <w:rFonts w:ascii="Times New Roman" w:hAnsi="Times New Roman" w:cs="Times New Roman"/>
-          <w:sz w:val="24"/>
-          <w:szCs w:val="24"/>
-        </w:rPr>
-        <w:t>tidak setuju, karena kecerdasan dan penalaran tidak dimiliki oleh komputer/mesin seperti layaknya manusia berfikir. Komputer atau mesin memang mampu menyelesaikan suatu masalah dalam kapasitas cukup besar</w:t>
-      </w:r>
-      <w:r>
-        <w:rPr>
-          <w:rFonts w:ascii="Times New Roman" w:hAnsi="Times New Roman" w:cs="Times New Roman"/>
-          <w:sz w:val="24"/>
-          <w:szCs w:val="24"/>
-        </w:rPr>
-        <w:t xml:space="preserve"> yang jauh melebihi kemampuan manusia</w:t>
-      </w:r>
-      <w:r>
-        <w:rPr>
-          <w:rFonts w:ascii="Times New Roman" w:hAnsi="Times New Roman" w:cs="Times New Roman"/>
-          <w:sz w:val="24"/>
-          <w:szCs w:val="24"/>
-        </w:rPr>
-        <w:t>, seperti</w:t>
-      </w:r>
-      <w:r>
-        <w:rPr>
-          <w:rFonts w:ascii="Times New Roman" w:hAnsi="Times New Roman" w:cs="Times New Roman"/>
-          <w:sz w:val="24"/>
-          <w:szCs w:val="24"/>
-        </w:rPr>
-        <w:t xml:space="preserve"> contohnya</w:t>
-      </w:r>
-      <w:r>
-        <w:rPr>
-          <w:rFonts w:ascii="Times New Roman" w:hAnsi="Times New Roman" w:cs="Times New Roman"/>
-          <w:sz w:val="24"/>
-          <w:szCs w:val="24"/>
-        </w:rPr>
-        <w:t xml:space="preserve"> perhitung</w:t>
-      </w:r>
-      <w:r>
-        <w:rPr>
-          <w:rFonts w:ascii="Times New Roman" w:hAnsi="Times New Roman" w:cs="Times New Roman"/>
-          <w:sz w:val="24"/>
-          <w:szCs w:val="24"/>
-        </w:rPr>
-        <w:t>, akan tetapi</w:t>
-      </w:r>
-      <w:r>
-        <w:rPr>
-          <w:rFonts w:ascii="Times New Roman" w:hAnsi="Times New Roman" w:cs="Times New Roman"/>
-          <w:sz w:val="24"/>
-          <w:szCs w:val="24"/>
-        </w:rPr>
-        <w:t xml:space="preserve"> ko</w:t>
-      </w:r>
-      <w:r>
-        <w:rPr>
-          <w:rFonts w:ascii="Times New Roman" w:hAnsi="Times New Roman" w:cs="Times New Roman"/>
-          <w:sz w:val="24"/>
-          <w:szCs w:val="24"/>
-        </w:rPr>
-        <w:t>mputer/mesin tidak dapat dikatakan</w:t>
-      </w:r>
-      <w:r>
-        <w:rPr>
-          <w:rFonts w:ascii="Times New Roman" w:hAnsi="Times New Roman" w:cs="Times New Roman"/>
-          <w:sz w:val="24"/>
-          <w:szCs w:val="24"/>
-        </w:rPr>
-        <w:t xml:space="preserve"> cerdas dan mampu berpikir</w:t>
-      </w:r>
-      <w:r>
-        <w:rPr>
-          <w:rFonts w:ascii="Times New Roman" w:hAnsi="Times New Roman" w:cs="Times New Roman"/>
-          <w:sz w:val="24"/>
-          <w:szCs w:val="24"/>
-        </w:rPr>
-        <w:t>.</w:t>
-      </w:r>
-      <w:r>
-        <w:rPr>
-          <w:rFonts w:ascii="Times New Roman" w:hAnsi="Times New Roman" w:cs="Times New Roman"/>
-          <w:sz w:val="24"/>
-          <w:szCs w:val="24"/>
-        </w:rPr>
-        <w:t xml:space="preserve"> Karena cerdas bukan hanya mampu menyelesaikan masalah dari sebuah perhitungan</w:t>
-      </w:r>
-      <w:r>
-        <w:rPr>
-          <w:rFonts w:ascii="Times New Roman" w:hAnsi="Times New Roman" w:cs="Times New Roman"/>
-          <w:sz w:val="24"/>
-          <w:szCs w:val="24"/>
-        </w:rPr>
-        <w:t>,</w:t>
-      </w:r>
-      <w:r>
-        <w:rPr>
-          <w:rFonts w:ascii="Times New Roman" w:hAnsi="Times New Roman" w:cs="Times New Roman"/>
-          <w:sz w:val="24"/>
-          <w:szCs w:val="24"/>
-        </w:rPr>
-        <w:t xml:space="preserve"> tetapi bagaimana mencipt</w:t>
-      </w:r>
-      <w:r>
-        <w:rPr>
-          <w:rFonts w:ascii="Times New Roman" w:hAnsi="Times New Roman" w:cs="Times New Roman"/>
-          <w:sz w:val="24"/>
-          <w:szCs w:val="24"/>
-        </w:rPr>
-        <w:t xml:space="preserve">akan hal yang baru dari </w:t>
-      </w:r>
-      <w:r>
-        <w:rPr>
-          <w:rFonts w:ascii="Times New Roman" w:hAnsi="Times New Roman" w:cs="Times New Roman"/>
-          <w:sz w:val="24"/>
-          <w:szCs w:val="24"/>
-        </w:rPr>
-        <w:t xml:space="preserve">sebuah </w:t>
-      </w:r>
-      <w:r>
-        <w:rPr>
-          <w:rFonts w:ascii="Times New Roman" w:hAnsi="Times New Roman" w:cs="Times New Roman"/>
-          <w:sz w:val="24"/>
-          <w:szCs w:val="24"/>
-        </w:rPr>
-        <w:t>masalah atau soal perhitungan tersebut.</w:t>
-      </w:r>
-      <w:r>
-        <w:rPr>
-          <w:rFonts w:ascii="Times New Roman" w:hAnsi="Times New Roman" w:cs="Times New Roman"/>
-          <w:sz w:val="24"/>
-          <w:szCs w:val="24"/>
-        </w:rPr>
-        <w:t xml:space="preserve"> Begitu juga halnya dengan penalaran,</w:t>
-      </w:r>
-      <w:r>
-        <w:rPr>
-          <w:rFonts w:ascii="Times New Roman" w:hAnsi="Times New Roman" w:cs="Times New Roman"/>
-          <w:sz w:val="24"/>
-          <w:szCs w:val="24"/>
-        </w:rPr>
-        <w:t xml:space="preserve"> Komputer memang memiliki in</w:t>
-      </w:r>
-      <w:r>
-        <w:rPr>
-          <w:rFonts w:ascii="Times New Roman" w:hAnsi="Times New Roman" w:cs="Times New Roman"/>
-          <w:sz w:val="24"/>
-          <w:szCs w:val="24"/>
-        </w:rPr>
-        <w:t>teraksi dengan manusia, dan</w:t>
-      </w:r>
-      <w:r>
-        <w:rPr>
-          <w:rFonts w:ascii="Times New Roman" w:hAnsi="Times New Roman" w:cs="Times New Roman"/>
-          <w:sz w:val="24"/>
-          <w:szCs w:val="24"/>
-        </w:rPr>
-        <w:t xml:space="preserve"> </w:t>
-      </w:r>
-      <w:r>
-        <w:rPr>
-          <w:rFonts w:ascii="Times New Roman" w:hAnsi="Times New Roman" w:cs="Times New Roman"/>
-          <w:sz w:val="24"/>
-          <w:szCs w:val="24"/>
-        </w:rPr>
-        <w:t xml:space="preserve">komputer/mesin </w:t>
-      </w:r>
-      <w:r>
-        <w:rPr>
-          <w:rFonts w:ascii="Times New Roman" w:hAnsi="Times New Roman" w:cs="Times New Roman"/>
-          <w:sz w:val="24"/>
-          <w:szCs w:val="24"/>
-        </w:rPr>
-        <w:t>mampu berkomunikasi</w:t>
-      </w:r>
-      <w:r>
-        <w:rPr>
-          <w:rFonts w:ascii="Times New Roman" w:hAnsi="Times New Roman" w:cs="Times New Roman"/>
-          <w:sz w:val="24"/>
-          <w:szCs w:val="24"/>
-        </w:rPr>
-        <w:t>, akan</w:t>
-      </w:r>
-      <w:r>
-        <w:rPr>
-          <w:rFonts w:ascii="Times New Roman" w:hAnsi="Times New Roman" w:cs="Times New Roman"/>
-          <w:sz w:val="24"/>
-          <w:szCs w:val="24"/>
-        </w:rPr>
-        <w:t xml:space="preserve"> tetapi komputer</w:t>
-      </w:r>
-      <w:r>
-        <w:rPr>
-          <w:rFonts w:ascii="Times New Roman" w:hAnsi="Times New Roman" w:cs="Times New Roman"/>
-          <w:sz w:val="24"/>
-          <w:szCs w:val="24"/>
-        </w:rPr>
-        <w:t>/mesin</w:t>
-      </w:r>
-      <w:r>
-        <w:rPr>
-          <w:rFonts w:ascii="Times New Roman" w:hAnsi="Times New Roman" w:cs="Times New Roman"/>
-          <w:sz w:val="24"/>
-          <w:szCs w:val="24"/>
-        </w:rPr>
-        <w:t xml:space="preserve"> tidak memiliki daya nalar (</w:t>
-      </w:r>
-      <w:r>
-        <w:rPr>
-          <w:rFonts w:ascii="Times New Roman" w:hAnsi="Times New Roman" w:cs="Times New Roman"/>
-          <w:sz w:val="24"/>
-          <w:szCs w:val="24"/>
-        </w:rPr>
-        <w:t>penalaran</w:t>
-      </w:r>
-      <w:r>
-        <w:rPr>
-          <w:rFonts w:ascii="Times New Roman" w:hAnsi="Times New Roman" w:cs="Times New Roman"/>
-          <w:sz w:val="24"/>
-          <w:szCs w:val="24"/>
-        </w:rPr>
-        <w:t>)</w:t>
-      </w:r>
-      <w:r>
-        <w:rPr>
-          <w:rFonts w:ascii="Times New Roman" w:hAnsi="Times New Roman" w:cs="Times New Roman"/>
-          <w:sz w:val="24"/>
-          <w:szCs w:val="24"/>
-        </w:rPr>
-        <w:t xml:space="preserve"> layaknya seperti manusia.</w:t>
-      </w:r>
-      <w:r>
-        <w:rPr>
-          <w:rFonts w:ascii="Times New Roman" w:hAnsi="Times New Roman" w:cs="Times New Roman"/>
-          <w:sz w:val="24"/>
-          <w:szCs w:val="24"/>
-        </w:rPr>
-        <w:t xml:space="preserve"> </w:t>
-      </w:r>
-      <w:r>
-        <w:rPr>
-          <w:rFonts w:ascii="Times New Roman" w:hAnsi="Times New Roman" w:cs="Times New Roman"/>
-          <w:sz w:val="24"/>
-          <w:szCs w:val="24"/>
-        </w:rPr>
-        <w:t>Contohnya: sebuah komputer melakukan penjualan produk secara online dimana setiap sistem yang ada sudah menggunakan komputer baik itu penjualan produk, promosi dan sebagainya. Pada saat itu komputer memang m</w:t>
-      </w:r>
-      <w:r>
-        <w:rPr>
-          <w:rFonts w:ascii="Times New Roman" w:hAnsi="Times New Roman" w:cs="Times New Roman"/>
-          <w:sz w:val="24"/>
-          <w:szCs w:val="24"/>
-        </w:rPr>
-        <w:t>ampu berkomunikasi, tetapi akan</w:t>
-      </w:r>
-      <w:r>
-        <w:rPr>
-          <w:rFonts w:ascii="Times New Roman" w:hAnsi="Times New Roman" w:cs="Times New Roman"/>
-          <w:sz w:val="24"/>
-          <w:szCs w:val="24"/>
-        </w:rPr>
-        <w:t xml:space="preserve">kah komputer mampu </w:t>
-      </w:r>
-      <w:r>
-        <w:rPr>
-          <w:rFonts w:ascii="Times New Roman" w:hAnsi="Times New Roman" w:cs="Times New Roman"/>
-          <w:sz w:val="24"/>
-          <w:szCs w:val="24"/>
-        </w:rPr>
-        <w:t>mengambil kesimpulan apabila ada</w:t>
-      </w:r>
-      <w:r>
-        <w:rPr>
-          <w:rFonts w:ascii="Times New Roman" w:hAnsi="Times New Roman" w:cs="Times New Roman"/>
-          <w:sz w:val="24"/>
-          <w:szCs w:val="24"/>
-        </w:rPr>
-        <w:t xml:space="preserve"> </w:t>
-      </w:r>
-      <w:r>
-        <w:rPr>
-          <w:rFonts w:ascii="Times New Roman" w:hAnsi="Times New Roman" w:cs="Times New Roman"/>
-          <w:sz w:val="24"/>
-          <w:szCs w:val="24"/>
-        </w:rPr>
-        <w:t>seorang konsumen yang selalu bertanya-bertanya tentang produk tersebut, baik itu dengan pertanyaan-pertanyaan yang sama ataupun berbeda setiap harinya, dimana konsumen</w:t>
-      </w:r>
-      <w:r>
-        <w:rPr>
-          <w:rFonts w:ascii="Times New Roman" w:hAnsi="Times New Roman" w:cs="Times New Roman"/>
-          <w:sz w:val="24"/>
-          <w:szCs w:val="24"/>
-        </w:rPr>
-        <w:t xml:space="preserve"> tersebut</w:t>
-      </w:r>
-      <w:r>
-        <w:rPr>
-          <w:rFonts w:ascii="Times New Roman" w:hAnsi="Times New Roman" w:cs="Times New Roman"/>
-          <w:sz w:val="24"/>
-          <w:szCs w:val="24"/>
-        </w:rPr>
-        <w:t xml:space="preserve"> tidak berniat sama sekali untuk membeli produk yang telah di tawarkan komputer. Apabila komputer memiliki daya nalar, maka komputer akan mengambil keputusan</w:t>
-      </w:r>
-      <w:r>
-        <w:rPr>
-          <w:rFonts w:ascii="Times New Roman" w:hAnsi="Times New Roman" w:cs="Times New Roman"/>
-          <w:sz w:val="24"/>
-          <w:szCs w:val="24"/>
-        </w:rPr>
-        <w:t xml:space="preserve"> dari perlakukan konsumen tersebut</w:t>
-      </w:r>
-      <w:bookmarkStart w:id="0" w:name="_GoBack"/>
-      <w:bookmarkEnd w:id="0"/>
-      <w:r>
-        <w:rPr>
-          <w:rFonts w:ascii="Times New Roman" w:hAnsi="Times New Roman" w:cs="Times New Roman"/>
-          <w:sz w:val="24"/>
-          <w:szCs w:val="24"/>
-        </w:rPr>
-        <w:t xml:space="preserve">. </w:t>
-      </w:r>
-      <w:r>
-        <w:rPr>
-          <w:rFonts w:ascii="Times New Roman" w:hAnsi="Times New Roman" w:cs="Times New Roman"/>
-          <w:sz w:val="24"/>
-          <w:szCs w:val="24"/>
-        </w:rPr>
-        <w:t>Oleh sebab itu komputer/mesin tidak</w:t>
-      </w:r>
-      <w:r>
-        <w:rPr>
-          <w:rFonts w:ascii="Times New Roman" w:hAnsi="Times New Roman" w:cs="Times New Roman"/>
-          <w:sz w:val="24"/>
-          <w:szCs w:val="24"/>
-        </w:rPr>
-        <w:t xml:space="preserve"> dapat dikatakan mampu berpikir dan memiliki daya nalar.</w:t>
+      <w:proofErr w:type="gramEnd"/>
+    </w:p>
+    <w:p>
+      <w:pPr>
+        <w:spacing w:after="0" w:line="360" w:lineRule="auto"/>
+        <w:ind w:left="420"/>
+        <w:jc w:val="both"/>
+        <w:rPr>
+          <w:rFonts w:ascii="Times New Roman" w:eastAsia="Times New Roman" w:hAnsi="Times New Roman" w:cs="Times New Roman"/>
+          <w:sz w:val="24"/>
+          <w:szCs w:val="24"/>
+        </w:rPr>
+      </w:pPr>
+      <w:r>
+        <w:rPr>
+          <w:rFonts w:ascii="Times New Roman" w:eastAsia="Times New Roman" w:hAnsi="Times New Roman" w:cs="Times New Roman"/>
+          <w:color w:val="000000"/>
+          <w:sz w:val="24"/>
+          <w:szCs w:val="24"/>
+        </w:rPr>
+        <w:t xml:space="preserve">Saya tidak setuju, karena kecerdasan dan penalaran tidak dimiliki oleh komputer/mesin seperti layaknya manusia berfikir. Komputer atau mesin memang mampu menyelesaikan suatu masalah dalam kapasitas cukup besar yang jauh melebihi kemampuan manusia, seperti contohnya perhitung, </w:t>
+      </w:r>
+      <w:proofErr w:type="gramStart"/>
+      <w:r>
+        <w:rPr>
+          <w:rFonts w:ascii="Times New Roman" w:eastAsia="Times New Roman" w:hAnsi="Times New Roman" w:cs="Times New Roman"/>
+          <w:color w:val="000000"/>
+          <w:sz w:val="24"/>
+          <w:szCs w:val="24"/>
+        </w:rPr>
+        <w:t>akan</w:t>
+      </w:r>
+      <w:proofErr w:type="gramEnd"/>
+      <w:r>
+        <w:rPr>
+          <w:rFonts w:ascii="Times New Roman" w:eastAsia="Times New Roman" w:hAnsi="Times New Roman" w:cs="Times New Roman"/>
+          <w:color w:val="000000"/>
+          <w:sz w:val="24"/>
+          <w:szCs w:val="24"/>
+        </w:rPr>
+        <w:t xml:space="preserve"> tetapi komputer/mesin tidak dapat dikatakan cerdas dan mampu berpikir. Karena cerdas bukan hanya mampu menyelesaikan masalah dari sebuah perhitungan, tetapi</w:t>
+      </w:r>
+      <w:r>
+        <w:rPr>
+          <w:rFonts w:ascii="Times New Roman" w:eastAsia="Times New Roman" w:hAnsi="Times New Roman" w:cs="Times New Roman"/>
+          <w:color w:val="000000"/>
+          <w:sz w:val="24"/>
+          <w:szCs w:val="24"/>
+        </w:rPr>
+        <w:t xml:space="preserve"> bagaimana menciptakan hal </w:t>
+      </w:r>
+      <w:r>
+        <w:rPr>
+          <w:rFonts w:ascii="Times New Roman" w:eastAsia="Times New Roman" w:hAnsi="Times New Roman" w:cs="Times New Roman"/>
+          <w:color w:val="000000"/>
+          <w:sz w:val="24"/>
+          <w:szCs w:val="24"/>
+        </w:rPr>
+        <w:t>baru dari sebuah masalah atau soal perhitungan tersebut. Begitu</w:t>
+      </w:r>
+      <w:r>
+        <w:rPr>
+          <w:rFonts w:ascii="Times New Roman" w:eastAsia="Times New Roman" w:hAnsi="Times New Roman" w:cs="Times New Roman"/>
+          <w:color w:val="000000"/>
+          <w:sz w:val="24"/>
+          <w:szCs w:val="24"/>
+        </w:rPr>
+        <w:t xml:space="preserve"> juga halnya dengan penalaran, k</w:t>
+      </w:r>
+      <w:r>
+        <w:rPr>
+          <w:rFonts w:ascii="Times New Roman" w:eastAsia="Times New Roman" w:hAnsi="Times New Roman" w:cs="Times New Roman"/>
+          <w:color w:val="000000"/>
+          <w:sz w:val="24"/>
+          <w:szCs w:val="24"/>
+        </w:rPr>
+        <w:t>omputer memang me</w:t>
+      </w:r>
+      <w:r>
+        <w:rPr>
+          <w:rFonts w:ascii="Times New Roman" w:eastAsia="Times New Roman" w:hAnsi="Times New Roman" w:cs="Times New Roman"/>
+          <w:color w:val="000000"/>
+          <w:sz w:val="24"/>
+          <w:szCs w:val="24"/>
+        </w:rPr>
+        <w:t>miliki interaksi dengan manusia, d</w:t>
+      </w:r>
+      <w:r>
+        <w:rPr>
+          <w:rFonts w:ascii="Times New Roman" w:eastAsia="Times New Roman" w:hAnsi="Times New Roman" w:cs="Times New Roman"/>
+          <w:color w:val="000000"/>
+          <w:sz w:val="24"/>
+          <w:szCs w:val="24"/>
+        </w:rPr>
+        <w:t xml:space="preserve">an komputer/mesin mampu berkomunikasi, </w:t>
+      </w:r>
+      <w:proofErr w:type="gramStart"/>
+      <w:r>
+        <w:rPr>
+          <w:rFonts w:ascii="Times New Roman" w:eastAsia="Times New Roman" w:hAnsi="Times New Roman" w:cs="Times New Roman"/>
+          <w:color w:val="000000"/>
+          <w:sz w:val="24"/>
+          <w:szCs w:val="24"/>
+        </w:rPr>
+        <w:t>akan</w:t>
+      </w:r>
+      <w:proofErr w:type="gramEnd"/>
+      <w:r>
+        <w:rPr>
+          <w:rFonts w:ascii="Times New Roman" w:eastAsia="Times New Roman" w:hAnsi="Times New Roman" w:cs="Times New Roman"/>
+          <w:color w:val="000000"/>
+          <w:sz w:val="24"/>
+          <w:szCs w:val="24"/>
+        </w:rPr>
+        <w:t xml:space="preserve"> tetapi komputer/mesin tidak memiliki daya nalar (penalaran) layaknya seperti manusia. Contohnya: sebuah komputer melakukan penjualan produk secara online dimana setiap sistem yang ada sudah menggunakan komputer baik itu penjualan produk, promosi dan sebagainya. Pada saat itu komputer memang mampu berkomunikasi, tetapi akankah komputer mampu mengambil kesimpulan apabila ada seorang konsum</w:t>
+      </w:r>
+      <w:r>
+        <w:rPr>
+          <w:rFonts w:ascii="Times New Roman" w:eastAsia="Times New Roman" w:hAnsi="Times New Roman" w:cs="Times New Roman"/>
+          <w:color w:val="000000"/>
+          <w:sz w:val="24"/>
+          <w:szCs w:val="24"/>
+        </w:rPr>
+        <w:t>en yang selalu bertanya</w:t>
+      </w:r>
+      <w:r>
+        <w:rPr>
+          <w:rFonts w:ascii="Times New Roman" w:eastAsia="Times New Roman" w:hAnsi="Times New Roman" w:cs="Times New Roman"/>
+          <w:color w:val="000000"/>
+          <w:sz w:val="24"/>
+          <w:szCs w:val="24"/>
+        </w:rPr>
+        <w:t xml:space="preserve"> te</w:t>
+      </w:r>
+      <w:r>
+        <w:rPr>
+          <w:rFonts w:ascii="Times New Roman" w:eastAsia="Times New Roman" w:hAnsi="Times New Roman" w:cs="Times New Roman"/>
+          <w:color w:val="000000"/>
+          <w:sz w:val="24"/>
+          <w:szCs w:val="24"/>
+        </w:rPr>
+        <w:t xml:space="preserve">ntang produk tersebut, </w:t>
+      </w:r>
+      <w:r>
+        <w:rPr>
+          <w:rFonts w:ascii="Times New Roman" w:eastAsia="Times New Roman" w:hAnsi="Times New Roman" w:cs="Times New Roman"/>
+          <w:color w:val="000000"/>
+          <w:sz w:val="24"/>
+          <w:szCs w:val="24"/>
+        </w:rPr>
+        <w:t xml:space="preserve">dengan pertanyaan-pertanyaan yang </w:t>
+      </w:r>
+      <w:proofErr w:type="gramStart"/>
+      <w:r>
+        <w:rPr>
+          <w:rFonts w:ascii="Times New Roman" w:eastAsia="Times New Roman" w:hAnsi="Times New Roman" w:cs="Times New Roman"/>
+          <w:color w:val="000000"/>
+          <w:sz w:val="24"/>
+          <w:szCs w:val="24"/>
+        </w:rPr>
+        <w:t>sama</w:t>
+      </w:r>
+      <w:proofErr w:type="gramEnd"/>
+      <w:r>
+        <w:rPr>
+          <w:rFonts w:ascii="Times New Roman" w:eastAsia="Times New Roman" w:hAnsi="Times New Roman" w:cs="Times New Roman"/>
+          <w:color w:val="000000"/>
+          <w:sz w:val="24"/>
+          <w:szCs w:val="24"/>
+        </w:rPr>
+        <w:t xml:space="preserve"> setiap harinya, dimana konsumen tersebut tidak berniat sama sekali untuk membeli produk yang telah di tawarkan komputer. Apabila komputer memiliki daya nalar, maka komputer </w:t>
+      </w:r>
+      <w:proofErr w:type="gramStart"/>
+      <w:r>
+        <w:rPr>
+          <w:rFonts w:ascii="Times New Roman" w:eastAsia="Times New Roman" w:hAnsi="Times New Roman" w:cs="Times New Roman"/>
+          <w:color w:val="000000"/>
+          <w:sz w:val="24"/>
+          <w:szCs w:val="24"/>
+        </w:rPr>
+        <w:t>akan</w:t>
+      </w:r>
+      <w:proofErr w:type="gramEnd"/>
+      <w:r>
+        <w:rPr>
+          <w:rFonts w:ascii="Times New Roman" w:eastAsia="Times New Roman" w:hAnsi="Times New Roman" w:cs="Times New Roman"/>
+          <w:color w:val="000000"/>
+          <w:sz w:val="24"/>
+          <w:szCs w:val="24"/>
+        </w:rPr>
+        <w:t xml:space="preserve"> mengambil keputusan dari perlakukan konsumen tersebut. Oleh sebab itu komputer/mesin tidak dapat dikatakan mampu berpikir dan memiliki daya nalar.</w:t>
       </w:r>
     </w:p>
     <w:p>
@@ -574,7 +408,27 @@
           <w:sz w:val="24"/>
           <w:szCs w:val="24"/>
         </w:rPr>
-        <w:t>Apakah menurut anda, akan ada komputer yang bisa melewati Tes Turing suatu saat?</w:t>
+        <w:t xml:space="preserve">Apakah menurut anda, </w:t>
+      </w:r>
+      <w:proofErr w:type="gramStart"/>
+      <w:r>
+        <w:rPr>
+          <w:rFonts w:ascii="Times New Roman" w:hAnsi="Times New Roman" w:cs="Times New Roman"/>
+          <w:b/>
+          <w:sz w:val="24"/>
+          <w:szCs w:val="24"/>
+        </w:rPr>
+        <w:t>akan</w:t>
+      </w:r>
+      <w:proofErr w:type="gramEnd"/>
+      <w:r>
+        <w:rPr>
+          <w:rFonts w:ascii="Times New Roman" w:hAnsi="Times New Roman" w:cs="Times New Roman"/>
+          <w:b/>
+          <w:sz w:val="24"/>
+          <w:szCs w:val="24"/>
+        </w:rPr>
+        <w:t xml:space="preserve"> ada komputer yang bisa melewati Tes Turing suatu saat?</w:t>
       </w:r>
     </w:p>
     <w:p>
@@ -655,7 +509,25 @@
           <w:sz w:val="24"/>
           <w:szCs w:val="24"/>
         </w:rPr>
-        <w:t>. Karena komputer tidak dapat merasakan apa yang lawan bicaranya rasakan</w:t>
+        <w:t xml:space="preserve">. Karena komputer tidak dapat merasakan </w:t>
+      </w:r>
+      <w:proofErr w:type="gramStart"/>
+      <w:r>
+        <w:rPr>
+          <w:rFonts w:ascii="Times New Roman" w:hAnsi="Times New Roman" w:cs="Times New Roman"/>
+          <w:sz w:val="24"/>
+          <w:szCs w:val="24"/>
+        </w:rPr>
+        <w:t>apa</w:t>
+      </w:r>
+      <w:proofErr w:type="gramEnd"/>
+      <w:r>
+        <w:rPr>
+          <w:rFonts w:ascii="Times New Roman" w:hAnsi="Times New Roman" w:cs="Times New Roman"/>
+          <w:sz w:val="24"/>
+          <w:szCs w:val="24"/>
+        </w:rPr>
+        <w:t xml:space="preserve"> yang lawan bicaranya rasakan</w:t>
       </w:r>
       <w:r>
         <w:rPr>
@@ -671,7 +543,49 @@
           <w:sz w:val="24"/>
           <w:szCs w:val="24"/>
         </w:rPr>
-        <w:t xml:space="preserve">apa yang di </w:t>
+        <w:t>apa yang di harapkan lawan bicaranya</w:t>
+      </w:r>
+      <w:r>
+        <w:rPr>
+          <w:rFonts w:ascii="Times New Roman" w:hAnsi="Times New Roman" w:cs="Times New Roman"/>
+          <w:sz w:val="24"/>
+          <w:szCs w:val="24"/>
+        </w:rPr>
+        <w:t xml:space="preserve"> (komputer tidak memiliki perasaan)</w:t>
+      </w:r>
+      <w:r>
+        <w:rPr>
+          <w:rFonts w:ascii="Times New Roman" w:hAnsi="Times New Roman" w:cs="Times New Roman"/>
+          <w:sz w:val="24"/>
+          <w:szCs w:val="24"/>
+        </w:rPr>
+        <w:t>.</w:t>
+      </w:r>
+      <w:r>
+        <w:rPr>
+          <w:rFonts w:ascii="Times New Roman" w:hAnsi="Times New Roman" w:cs="Times New Roman"/>
+          <w:sz w:val="24"/>
+          <w:szCs w:val="24"/>
+        </w:rPr>
+        <w:t xml:space="preserve"> </w:t>
+      </w:r>
+      <w:proofErr w:type="gramStart"/>
+      <w:r>
+        <w:rPr>
+          <w:rFonts w:ascii="Times New Roman" w:hAnsi="Times New Roman" w:cs="Times New Roman"/>
+          <w:sz w:val="24"/>
+          <w:szCs w:val="24"/>
+        </w:rPr>
+        <w:t>kita</w:t>
+      </w:r>
+      <w:proofErr w:type="gramEnd"/>
+      <w:r>
+        <w:rPr>
+          <w:rFonts w:ascii="Times New Roman" w:hAnsi="Times New Roman" w:cs="Times New Roman"/>
+          <w:sz w:val="24"/>
+          <w:szCs w:val="24"/>
+        </w:rPr>
+        <w:t xml:space="preserve"> tahu emosi sangat </w:t>
       </w:r>
       <w:r>
         <w:rPr>
@@ -680,39 +594,7 @@
           <w:szCs w:val="24"/>
         </w:rPr>
         <w:lastRenderedPageBreak/>
-        <w:t>harapkan lawan bicaranya</w:t>
-      </w:r>
-      <w:r>
-        <w:rPr>
-          <w:rFonts w:ascii="Times New Roman" w:hAnsi="Times New Roman" w:cs="Times New Roman"/>
-          <w:sz w:val="24"/>
-          <w:szCs w:val="24"/>
-        </w:rPr>
-        <w:t xml:space="preserve"> (komputer tidak memiliki perasaan)</w:t>
-      </w:r>
-      <w:r>
-        <w:rPr>
-          <w:rFonts w:ascii="Times New Roman" w:hAnsi="Times New Roman" w:cs="Times New Roman"/>
-          <w:sz w:val="24"/>
-          <w:szCs w:val="24"/>
-        </w:rPr>
-        <w:t>.</w:t>
-      </w:r>
-      <w:r>
-        <w:rPr>
-          <w:rFonts w:ascii="Times New Roman" w:hAnsi="Times New Roman" w:cs="Times New Roman"/>
-          <w:sz w:val="24"/>
-          <w:szCs w:val="24"/>
-        </w:rPr>
-        <w:t xml:space="preserve"> </w:t>
-      </w:r>
-      <w:r>
-        <w:rPr>
-          <w:rFonts w:ascii="Times New Roman" w:hAnsi="Times New Roman" w:cs="Times New Roman"/>
-          <w:sz w:val="24"/>
-          <w:szCs w:val="24"/>
-        </w:rPr>
-        <w:t>kita tahu emosi sangat mempengaruhi tutur kata kita, hal tersebutlah yang membedakan manusia dan komputer. Komputer hanya bisa merespon jawab</w:t>
+        <w:t>mempengaruhi tutur kata kita, hal tersebutlah yang membedakan manusia dan komputer. Komputer hanya bisa merespon jawab</w:t>
       </w:r>
       <w:r>
         <w:rPr>
@@ -824,7 +706,73 @@
           <w:sz w:val="24"/>
           <w:szCs w:val="24"/>
         </w:rPr>
-        <w:t xml:space="preserve"> baik dengan lawan bicara kita dan mendapat respon yang buruk atau sebaliknya kita mengatakan buruk dan  respon yang kita dapat baik. Hal tersebutlah yang membuat komputer tidak dapat melewati tes turing.</w:t>
+        <w:t xml:space="preserve"> baik pada</w:t>
+      </w:r>
+      <w:r>
+        <w:rPr>
+          <w:rFonts w:ascii="Times New Roman" w:hAnsi="Times New Roman" w:cs="Times New Roman"/>
+          <w:sz w:val="24"/>
+          <w:szCs w:val="24"/>
+        </w:rPr>
+        <w:t xml:space="preserve"> lawan bicara kita dan</w:t>
+      </w:r>
+      <w:r>
+        <w:rPr>
+          <w:rFonts w:ascii="Times New Roman" w:hAnsi="Times New Roman" w:cs="Times New Roman"/>
+          <w:sz w:val="24"/>
+          <w:szCs w:val="24"/>
+        </w:rPr>
+        <w:t xml:space="preserve"> kita</w:t>
+      </w:r>
+      <w:r>
+        <w:rPr>
+          <w:rFonts w:ascii="Times New Roman" w:hAnsi="Times New Roman" w:cs="Times New Roman"/>
+          <w:sz w:val="24"/>
+          <w:szCs w:val="24"/>
+        </w:rPr>
+        <w:t xml:space="preserve"> mendapat respon yang buruk</w:t>
+      </w:r>
+      <w:r>
+        <w:rPr>
+          <w:rFonts w:ascii="Times New Roman" w:hAnsi="Times New Roman" w:cs="Times New Roman"/>
+          <w:sz w:val="24"/>
+          <w:szCs w:val="24"/>
+        </w:rPr>
+        <w:t>,</w:t>
+      </w:r>
+      <w:r>
+        <w:rPr>
+          <w:rFonts w:ascii="Times New Roman" w:hAnsi="Times New Roman" w:cs="Times New Roman"/>
+          <w:sz w:val="24"/>
+          <w:szCs w:val="24"/>
+        </w:rPr>
+        <w:t xml:space="preserve"> atau sebaliknya kita mengatakan</w:t>
+      </w:r>
+      <w:r>
+        <w:rPr>
+          <w:rFonts w:ascii="Times New Roman" w:hAnsi="Times New Roman" w:cs="Times New Roman"/>
+          <w:sz w:val="24"/>
+          <w:szCs w:val="24"/>
+        </w:rPr>
+        <w:t xml:space="preserve"> hal buruk dan </w:t>
+      </w:r>
+      <w:r>
+        <w:rPr>
+          <w:rFonts w:ascii="Times New Roman" w:hAnsi="Times New Roman" w:cs="Times New Roman"/>
+          <w:sz w:val="24"/>
+          <w:szCs w:val="24"/>
+        </w:rPr>
+        <w:t>respon yang kita dapat baik. Hal tersebut</w:t>
+      </w:r>
+      <w:bookmarkStart w:id="0" w:name="_GoBack"/>
+      <w:bookmarkEnd w:id="0"/>
+      <w:r>
+        <w:rPr>
+          <w:rFonts w:ascii="Times New Roman" w:hAnsi="Times New Roman" w:cs="Times New Roman"/>
+          <w:sz w:val="24"/>
+          <w:szCs w:val="24"/>
+        </w:rPr>
+        <w:t>lah yang membuat komputer tidak dapat melewati tes turing.</w:t>
       </w:r>
     </w:p>
     <w:p>
@@ -862,7 +810,27 @@
           <w:sz w:val="24"/>
           <w:szCs w:val="24"/>
         </w:rPr>
-        <w:t>Halangan apa saja yang menurut anda menghambat perkembangan komputer untuk melewati Tes Turing?</w:t>
+        <w:t xml:space="preserve">Halangan </w:t>
+      </w:r>
+      <w:proofErr w:type="gramStart"/>
+      <w:r>
+        <w:rPr>
+          <w:rFonts w:ascii="Times New Roman" w:hAnsi="Times New Roman" w:cs="Times New Roman"/>
+          <w:b/>
+          <w:sz w:val="24"/>
+          <w:szCs w:val="24"/>
+        </w:rPr>
+        <w:t>apa</w:t>
+      </w:r>
+      <w:proofErr w:type="gramEnd"/>
+      <w:r>
+        <w:rPr>
+          <w:rFonts w:ascii="Times New Roman" w:hAnsi="Times New Roman" w:cs="Times New Roman"/>
+          <w:b/>
+          <w:sz w:val="24"/>
+          <w:szCs w:val="24"/>
+        </w:rPr>
+        <w:t xml:space="preserve"> saja yang menurut anda menghambat perkembangan komputer untuk melewati Tes Turing?</w:t>
       </w:r>
     </w:p>
     <w:p>
@@ -998,7 +966,43 @@
           <w:sz w:val="24"/>
           <w:szCs w:val="24"/>
         </w:rPr>
-        <w:t xml:space="preserve">Komputer tidak memiliki emosi, seberapa banyak pun kata yang buruk yang kita sampaikan pada komputer. Komputer tetap merespon apa yang kita katakan, beda halnya dengan manusia. Manusia akan bertindak dan berfikir melakukan sesuatu </w:t>
+        <w:t xml:space="preserve">Komputer tidak memiliki emosi, seberapa banyak pun kata yang buruk yang kita sampaikan pada komputer. Komputer tetap merespon </w:t>
+      </w:r>
+      <w:proofErr w:type="gramStart"/>
+      <w:r>
+        <w:rPr>
+          <w:rFonts w:ascii="Times New Roman" w:hAnsi="Times New Roman" w:cs="Times New Roman"/>
+          <w:sz w:val="24"/>
+          <w:szCs w:val="24"/>
+        </w:rPr>
+        <w:t>apa</w:t>
+      </w:r>
+      <w:proofErr w:type="gramEnd"/>
+      <w:r>
+        <w:rPr>
+          <w:rFonts w:ascii="Times New Roman" w:hAnsi="Times New Roman" w:cs="Times New Roman"/>
+          <w:sz w:val="24"/>
+          <w:szCs w:val="24"/>
+        </w:rPr>
+        <w:t xml:space="preserve"> yang kita katakan, beda halnya dengan manusia. Manusia </w:t>
+      </w:r>
+      <w:proofErr w:type="gramStart"/>
+      <w:r>
+        <w:rPr>
+          <w:rFonts w:ascii="Times New Roman" w:hAnsi="Times New Roman" w:cs="Times New Roman"/>
+          <w:sz w:val="24"/>
+          <w:szCs w:val="24"/>
+        </w:rPr>
+        <w:t>akan</w:t>
+      </w:r>
+      <w:proofErr w:type="gramEnd"/>
+      <w:r>
+        <w:rPr>
+          <w:rFonts w:ascii="Times New Roman" w:hAnsi="Times New Roman" w:cs="Times New Roman"/>
+          <w:sz w:val="24"/>
+          <w:szCs w:val="24"/>
+        </w:rPr>
+        <w:t xml:space="preserve"> bertindak dan berfikir melakukan sesuatu </w:t>
       </w:r>
       <w:r>
         <w:rPr>
@@ -1152,7 +1156,7 @@
           <w:szCs w:val="24"/>
           <w:shd w:val="clear" w:color="auto" w:fill="FFFFFF"/>
         </w:rPr>
-        <w:t xml:space="preserve">komponen penting dalam text mining dan subbidang dalam kecerdasan buatan (artificial </w:t>
+        <w:t xml:space="preserve">komponen penting dalam text mining dan subbidang dalam kecerdasan buatan (artificial intelligence/AI) dan komputasi linguistic yang berkaitan dengan interaksi antara </w:t>
       </w:r>
       <w:r>
         <w:rPr>
@@ -1162,7 +1166,7 @@
           <w:shd w:val="clear" w:color="auto" w:fill="FFFFFF"/>
         </w:rPr>
         <w:lastRenderedPageBreak/>
-        <w:t>intelligence/AI) dan komputasi linguistic yang berkaitan dengan interaksi antara komputer dan bahasa alami manusia bagaimana ‘memahami’  bahasa manusia alami, dengan cara mengubah gambaran bahasa manusia (seperti dokumen teks) menjadi penyajian yang lebih formal (dalam bentuk data numeric dan sombolik) yang lebih mudah untuk dimanupulasi oleh program computer. Tujuan NLP adalah untuk melangkah melebihi manipulasi teks berbasis sintaks (yang sering kali disebut dengan ‘word counting’) ke pemahaman yang benar dan memproses bahasa alami yang mempertimbangkan berbagai batasan semantik dan gramatikal dan juga konteks.</w:t>
+        <w:t>komputer dan bahasa alami manusia bagaimana ‘memahami’  bahasa manusia alami, dengan cara mengubah gambaran bahasa manusia (seperti dokumen teks) menjadi penyajian yang lebih formal (dalam bentuk data numeric dan sombolik) yang lebih mudah untuk dimanupulasi oleh program computer. Tujuan NLP adalah untuk melangkah melebihi manipulasi teks berbasis sintaks (yang sering kali disebut dengan ‘word counting’) ke pemahaman yang benar dan memproses bahasa alami yang mempertimbangkan berbagai batasan semantik dan gramatikal dan juga konteks.</w:t>
       </w:r>
       <w:r>
         <w:rPr>
@@ -1266,7 +1270,7 @@
           <w:sz w:val="24"/>
           <w:szCs w:val="24"/>
         </w:rPr>
-        <w:t xml:space="preserve">Online translatorOnline translator yang dimaksud disini adalah translator yang secara otomatis dapat menerjemahkan kalimat lisan dari suatu bahasa alami (misalnya Bahasa Inggris) menjadi ucapan hasil terjemahannya dalam bahasa alami lainnya (misalnya Bahasa Indonesia). Online translator terdiri dari 3 bagian. Bagian pertama, speech recognition, berfungsi untuk mengenali rangkaian kata dari bahasa sumber menjadi teks dalam bahasa sumber. Bagian berikutnya adalah translator teks ke teks. Hasil bagian kedua ini adalah kalimat bahasa tujuan yang masih berupa teks. Bagian ketiga berupa sistem TTS dalam </w:t>
+        <w:t xml:space="preserve">Online translatorOnline translator yang dimaksud disini adalah translator yang secara otomatis dapat menerjemahkan kalimat lisan dari suatu bahasa alami (misalnya Bahasa Inggris) menjadi ucapan hasil terjemahannya dalam bahasa alami lainnya (misalnya Bahasa Indonesia). Online translator terdiri dari 3 bagian. Bagian pertama, speech recognition, berfungsi untuk mengenali rangkaian kata dari bahasa sumber menjadi teks dalam bahasa sumber. Bagian berikutnya adalah translator teks ke teks. Hasil bagian kedua ini adalah kalimat bahasa tujuan yang masih berupa teks. Bagian ketiga berupa sistem TTS dalam bahasa tujuan. Aplikasi seperti ini mungkin untuk dikembangkan, karena </w:t>
       </w:r>
       <w:r>
         <w:rPr>
@@ -1275,8 +1279,18 @@
           <w:szCs w:val="24"/>
         </w:rPr>
         <w:lastRenderedPageBreak/>
-        <w:t>bahasa tujuan. Aplikasi seperti ini mungkin untuk dikembangkan, karena teknologi speech recognition sudah banyak dikembangkan. Translator bahasa pun sudah banyak dikembangkan, termasuk translator Bahasa Inggris ke Indonesia .</w:t>
-      </w:r>
+        <w:t xml:space="preserve">teknologi speech recognition sudah banyak dikembangkan. Translator bahasa pun sudah banyak dikembangkan, termasuk translator Bahasa Inggris ke </w:t>
+      </w:r>
+      <w:proofErr w:type="gramStart"/>
+      <w:r>
+        <w:rPr>
+          <w:rFonts w:ascii="Times New Roman" w:hAnsi="Times New Roman" w:cs="Times New Roman"/>
+          <w:sz w:val="24"/>
+          <w:szCs w:val="24"/>
+        </w:rPr>
+        <w:t>Indonesia .</w:t>
+      </w:r>
+      <w:proofErr w:type="gramEnd"/>
     </w:p>
     <w:p>
       <w:pPr>
@@ -1382,7 +1396,27 @@
           <w:szCs w:val="24"/>
           <w:lang w:val="en"/>
         </w:rPr>
-        <w:t>Representasi pengetahuan berbentuk basis pengetahuan (knowledge base), merupakan sentral komponen dari Kecerdasan Buatan. Secara informal, representasi pengetahuan adalah himpunan tentang fakta-fakta yang  berhubungan dengan lingkungan. Tiap-tiap fakta yang ada disebut kalimat (sentence). Jadi, kalimat yang diekspresikan dalam bahasa disebut bahasa representasi pengetahuan (knowledge representation language).</w:t>
+        <w:t xml:space="preserve">Representasi pengetahuan berbentuk basis pengetahuan (knowledge base), merupakan sentral komponen dari Kecerdasan Buatan. Secara informal, representasi pengetahuan adalah himpunan tentang fakta-fakta </w:t>
+      </w:r>
+      <w:proofErr w:type="gramStart"/>
+      <w:r>
+        <w:rPr>
+          <w:rFonts w:ascii="Times New Roman" w:hAnsi="Times New Roman" w:cs="Times New Roman"/>
+          <w:sz w:val="24"/>
+          <w:szCs w:val="24"/>
+          <w:lang w:val="en"/>
+        </w:rPr>
+        <w:t>yang  berhubungan</w:t>
+      </w:r>
+      <w:proofErr w:type="gramEnd"/>
+      <w:r>
+        <w:rPr>
+          <w:rFonts w:ascii="Times New Roman" w:hAnsi="Times New Roman" w:cs="Times New Roman"/>
+          <w:sz w:val="24"/>
+          <w:szCs w:val="24"/>
+          <w:lang w:val="en"/>
+        </w:rPr>
+        <w:t xml:space="preserve"> dengan lingkungan. Tiap-tiap fakta yang ada disebut kalimat (sentence). Jadi, kalimat yang diekspresikan dalam bahasa disebut bahasa representasi pengetahuan (knowledge representation language).</w:t>
       </w:r>
     </w:p>
     <w:p>
@@ -1587,6 +1621,7 @@
           <w:lang w:val="en"/>
         </w:rPr>
       </w:pPr>
+      <w:proofErr w:type="gramStart"/>
       <w:r>
         <w:rPr>
           <w:rFonts w:ascii="Times New Roman" w:hAnsi="Times New Roman" w:cs="Times New Roman"/>
@@ -1596,6 +1631,7 @@
         </w:rPr>
         <w:t>Contoh :</w:t>
       </w:r>
+      <w:proofErr w:type="gramEnd"/>
     </w:p>
     <w:p>
       <w:pPr>
@@ -1742,6 +1778,7 @@
           <w:shd w:val="clear" w:color="auto" w:fill="FFFFFF"/>
         </w:rPr>
       </w:pPr>
+      <w:proofErr w:type="gramStart"/>
       <w:r>
         <w:rPr>
           <w:rFonts w:ascii="Times New Roman" w:hAnsi="Times New Roman" w:cs="Times New Roman"/>
@@ -1751,6 +1788,7 @@
         </w:rPr>
         <w:t>Contohnya :</w:t>
       </w:r>
+      <w:proofErr w:type="gramEnd"/>
     </w:p>
     <w:p>
       <w:pPr>
@@ -1769,19 +1807,10 @@
         <w:rPr>
           <w:rFonts w:ascii="Times New Roman" w:hAnsi="Times New Roman" w:cs="Times New Roman"/>
           <w:color w:val="000000"/>
-          <w:sz w:val="21"/>
-          <w:szCs w:val="21"/>
-        </w:rPr>
-        <w:t xml:space="preserve">Penalaran berbasis kasus dimulai dengan proses mendefinisikan suatu data seperti budget, merk, model, warna, pixel, touchscreen, jaringan, konektivitas jaringan, konektivitas data lokal, kamera, memori eksternal, OS Terbuka, GPS, Java, Radio, Messaging, Audio, Video, dan Office Application di mana input budget yang dijadikan sebagai kriteria utama dalam pencarian  </w:t>
-      </w:r>
-      <w:r>
-        <w:rPr>
-          <w:rFonts w:ascii="Times New Roman" w:hAnsi="Times New Roman" w:cs="Times New Roman"/>
-          <w:color w:val="000000"/>
-          <w:sz w:val="21"/>
-          <w:szCs w:val="21"/>
-        </w:rPr>
-        <w:t>di database.</w:t>
+          <w:sz w:val="24"/>
+          <w:szCs w:val="24"/>
+        </w:rPr>
+        <w:t>Penalaran berbasis kasus dimulai dengan proses mendefinisikan suatu data seperti budget, merk, model, warna, pixel, touchscreen, jaringan, konektivitas jaringan, konektivitas data lokal, kamera, memori eksternal, OS Terbuka, GPS, Java, Radio, Messaging, Audio, Video, dan Office Application di mana input budget yang dijadikan sebagai kriteria utama dalam pencarian  di database.</w:t>
       </w:r>
     </w:p>
     <w:p>
@@ -1836,24 +1865,61 @@
           <w:sz w:val="24"/>
           <w:szCs w:val="24"/>
         </w:rPr>
-        <w:t xml:space="preserve"> adalah </w:t>
-      </w:r>
-      <w:r>
-        <w:rPr>
-          <w:rFonts w:ascii="Times New Roman" w:hAnsi="Times New Roman" w:cs="Times New Roman"/>
-          <w:sz w:val="24"/>
-          <w:szCs w:val="24"/>
-          <w:lang w:val="en"/>
-        </w:rPr>
-        <w:t xml:space="preserve"> ilmu yang mempelajari cara memberikan kaemampuan kepada komputer untuk menyelesaikan masalah secara mandiri tanpa bantuan user. </w:t>
-      </w:r>
-      <w:r>
-        <w:rPr>
-          <w:rFonts w:ascii="Times New Roman" w:hAnsi="Times New Roman" w:cs="Times New Roman"/>
-          <w:sz w:val="24"/>
-          <w:szCs w:val="24"/>
-        </w:rPr>
-        <w:t>Sebuah studi yang mempelajari cara memprogram mesin atau komputer  dengan contoh data dan pengalaman yang ada</w:t>
+        <w:t xml:space="preserve"> </w:t>
+      </w:r>
+      <w:proofErr w:type="gramStart"/>
+      <w:r>
+        <w:rPr>
+          <w:rFonts w:ascii="Times New Roman" w:hAnsi="Times New Roman" w:cs="Times New Roman"/>
+          <w:sz w:val="24"/>
+          <w:szCs w:val="24"/>
+        </w:rPr>
+        <w:t xml:space="preserve">adalah </w:t>
+      </w:r>
+      <w:r>
+        <w:rPr>
+          <w:rFonts w:ascii="Times New Roman" w:hAnsi="Times New Roman" w:cs="Times New Roman"/>
+          <w:sz w:val="24"/>
+          <w:szCs w:val="24"/>
+          <w:lang w:val="en"/>
+        </w:rPr>
+        <w:t xml:space="preserve"> ilmu</w:t>
+      </w:r>
+      <w:proofErr w:type="gramEnd"/>
+      <w:r>
+        <w:rPr>
+          <w:rFonts w:ascii="Times New Roman" w:hAnsi="Times New Roman" w:cs="Times New Roman"/>
+          <w:sz w:val="24"/>
+          <w:szCs w:val="24"/>
+          <w:lang w:val="en"/>
+        </w:rPr>
+        <w:t xml:space="preserve"> yang mempelajari cara memberikan kaemampuan kepada komputer untuk menyelesaikan masalah secara mandiri tanpa bantuan user. </w:t>
+      </w:r>
+      <w:r>
+        <w:rPr>
+          <w:rFonts w:ascii="Times New Roman" w:hAnsi="Times New Roman" w:cs="Times New Roman"/>
+          <w:sz w:val="24"/>
+          <w:szCs w:val="24"/>
+        </w:rPr>
+        <w:t xml:space="preserve">Sebuah studi yang mempelajari cara memprogram mesin atau </w:t>
+      </w:r>
+      <w:proofErr w:type="gramStart"/>
+      <w:r>
+        <w:rPr>
+          <w:rFonts w:ascii="Times New Roman" w:hAnsi="Times New Roman" w:cs="Times New Roman"/>
+          <w:sz w:val="24"/>
+          <w:szCs w:val="24"/>
+        </w:rPr>
+        <w:t>komputer  dengan</w:t>
+      </w:r>
+      <w:proofErr w:type="gramEnd"/>
+      <w:r>
+        <w:rPr>
+          <w:rFonts w:ascii="Times New Roman" w:hAnsi="Times New Roman" w:cs="Times New Roman"/>
+          <w:sz w:val="24"/>
+          <w:szCs w:val="24"/>
+        </w:rPr>
+        <w:t xml:space="preserve"> contoh data dan pengalaman yang ada</w:t>
       </w:r>
       <w:r>
         <w:rPr>
@@ -2135,7 +2201,25 @@
           <w:sz w:val="24"/>
           <w:szCs w:val="24"/>
         </w:rPr>
-        <w:t>Clustering: pengelompokan kasus yang sama.</w:t>
+        <w:t xml:space="preserve">Clustering: pengelompokan kasus yang </w:t>
+      </w:r>
+      <w:proofErr w:type="gramStart"/>
+      <w:r>
+        <w:rPr>
+          <w:rFonts w:ascii="Times New Roman" w:hAnsi="Times New Roman" w:cs="Times New Roman"/>
+          <w:sz w:val="24"/>
+          <w:szCs w:val="24"/>
+        </w:rPr>
+        <w:t>sama</w:t>
+      </w:r>
+      <w:proofErr w:type="gramEnd"/>
+      <w:r>
+        <w:rPr>
+          <w:rFonts w:ascii="Times New Roman" w:hAnsi="Times New Roman" w:cs="Times New Roman"/>
+          <w:sz w:val="24"/>
+          <w:szCs w:val="24"/>
+        </w:rPr>
+        <w:t>.</w:t>
       </w:r>
     </w:p>
     <w:p>
@@ -2156,6 +2240,7 @@
           <w:sz w:val="24"/>
           <w:szCs w:val="24"/>
         </w:rPr>
+        <w:lastRenderedPageBreak/>
         <w:t>Contoh aplikasi:</w:t>
       </w:r>
     </w:p>
@@ -2177,7 +2262,6 @@
           <w:sz w:val="24"/>
           <w:szCs w:val="24"/>
         </w:rPr>
-        <w:lastRenderedPageBreak/>
         <w:t xml:space="preserve">Segmentasi </w:t>
       </w:r>
       <w:r>
@@ -2394,7 +2478,25 @@
           <w:sz w:val="24"/>
           <w:szCs w:val="24"/>
         </w:rPr>
-        <w:t xml:space="preserve"> mencoba meniru cara kerja sistem visual manusia (</w:t>
+        <w:t xml:space="preserve"> mencoba meniru </w:t>
+      </w:r>
+      <w:proofErr w:type="gramStart"/>
+      <w:r>
+        <w:rPr>
+          <w:rFonts w:ascii="Times New Roman" w:eastAsia="Times New Roman" w:hAnsi="Times New Roman" w:cs="Times New Roman"/>
+          <w:sz w:val="24"/>
+          <w:szCs w:val="24"/>
+        </w:rPr>
+        <w:t>cara</w:t>
+      </w:r>
+      <w:proofErr w:type="gramEnd"/>
+      <w:r>
+        <w:rPr>
+          <w:rFonts w:ascii="Times New Roman" w:eastAsia="Times New Roman" w:hAnsi="Times New Roman" w:cs="Times New Roman"/>
+          <w:sz w:val="24"/>
+          <w:szCs w:val="24"/>
+        </w:rPr>
+        <w:t xml:space="preserve"> kerja sistem visual manusia (</w:t>
       </w:r>
       <w:r>
         <w:rPr>
@@ -2612,7 +2714,25 @@
           <w:sz w:val="24"/>
           <w:szCs w:val="24"/>
         </w:rPr>
-        <w:t>) akan mampu menghasilkan sistem intelijen visual (Visual Intelligence System). Computer Vision adalah kombinasi antara Pengolahan Citra dan Pengenalan Pola. Pengolahan citra merupakan proses awal dari computer vision, sedangkan pengenalan pola merupakan proses menginterpretasikan citra.</w:t>
+        <w:t xml:space="preserve">) </w:t>
+      </w:r>
+      <w:proofErr w:type="gramStart"/>
+      <w:r>
+        <w:rPr>
+          <w:rFonts w:ascii="Times New Roman" w:eastAsia="Times New Roman" w:hAnsi="Times New Roman" w:cs="Times New Roman"/>
+          <w:sz w:val="24"/>
+          <w:szCs w:val="24"/>
+        </w:rPr>
+        <w:t>akan</w:t>
+      </w:r>
+      <w:proofErr w:type="gramEnd"/>
+      <w:r>
+        <w:rPr>
+          <w:rFonts w:ascii="Times New Roman" w:eastAsia="Times New Roman" w:hAnsi="Times New Roman" w:cs="Times New Roman"/>
+          <w:sz w:val="24"/>
+          <w:szCs w:val="24"/>
+        </w:rPr>
+        <w:t xml:space="preserve"> mampu menghasilkan sistem intelijen visual (Visual Intelligence System). Computer Vision adalah kombinasi antara Pengolahan Citra dan Pengenalan Pola. Pengolahan citra merupakan proses awal dari computer vision, sedangkan pengenalan pola merupakan proses menginterpretasikan citra.</w:t>
       </w:r>
     </w:p>
     <w:p>
@@ -3032,6 +3152,7 @@
           <w:lang w:val="en"/>
         </w:rPr>
       </w:pPr>
+      <w:proofErr w:type="gramStart"/>
       <w:r>
         <w:rPr>
           <w:rFonts w:ascii="Times New Roman" w:hAnsi="Times New Roman" w:cs="Times New Roman"/>
@@ -3041,6 +3162,7 @@
         </w:rPr>
         <w:t>Contohnya :</w:t>
       </w:r>
+      <w:proofErr w:type="gramEnd"/>
     </w:p>
     <w:p>
       <w:pPr>
@@ -3081,6 +3203,7 @@
         </w:rPr>
         <w:t>industrial robots</w:t>
       </w:r>
+      <w:proofErr w:type="gramStart"/>
       <w:r>
         <w:rPr>
           <w:rFonts w:ascii="Times New Roman" w:hAnsi="Times New Roman" w:cs="Times New Roman"/>
@@ -3089,7 +3212,18 @@
           <w:szCs w:val="24"/>
           <w:lang w:val="en"/>
         </w:rPr>
-        <w:t xml:space="preserve">) : </w:t>
+        <w:t>) :</w:t>
+      </w:r>
+      <w:proofErr w:type="gramEnd"/>
+      <w:r>
+        <w:rPr>
+          <w:rFonts w:ascii="Times New Roman" w:hAnsi="Times New Roman" w:cs="Times New Roman"/>
+          <w:bCs/>
+          <w:sz w:val="24"/>
+          <w:szCs w:val="24"/>
+          <w:lang w:val="en"/>
+        </w:rPr>
+        <w:t xml:space="preserve"> </w:t>
       </w:r>
       <w:r>
         <w:rPr>
@@ -3130,8 +3264,19 @@
           <w:szCs w:val="24"/>
           <w:lang w:val="en"/>
         </w:rPr>
-        <w:t>ot yang digunakan pada industri adalah :</w:t>
-      </w:r>
+        <w:t xml:space="preserve">ot yang digunakan pada industri </w:t>
+      </w:r>
+      <w:proofErr w:type="gramStart"/>
+      <w:r>
+        <w:rPr>
+          <w:rFonts w:ascii="Times New Roman" w:hAnsi="Times New Roman" w:cs="Times New Roman"/>
+          <w:sz w:val="24"/>
+          <w:szCs w:val="24"/>
+          <w:lang w:val="en"/>
+        </w:rPr>
+        <w:t>adalah :</w:t>
+      </w:r>
+      <w:proofErr w:type="gramEnd"/>
     </w:p>
     <w:p>
       <w:pPr>
@@ -3246,8 +3391,19 @@
           <w:szCs w:val="24"/>
           <w:lang w:val="en"/>
         </w:rPr>
-        <w:t>Contoh robot yang digunakan dalam bidang pendidikan adalah :</w:t>
-      </w:r>
+        <w:t xml:space="preserve">Contoh robot yang digunakan dalam bidang pendidikan </w:t>
+      </w:r>
+      <w:proofErr w:type="gramStart"/>
+      <w:r>
+        <w:rPr>
+          <w:rFonts w:ascii="Times New Roman" w:hAnsi="Times New Roman" w:cs="Times New Roman"/>
+          <w:sz w:val="24"/>
+          <w:szCs w:val="24"/>
+          <w:lang w:val="en"/>
+        </w:rPr>
+        <w:t>adalah :</w:t>
+      </w:r>
+      <w:proofErr w:type="gramEnd"/>
     </w:p>
     <w:p>
       <w:pPr>

</xml_diff>